<commit_message>
updated the project's scheme
</commit_message>
<xml_diff>
--- a/info/TSL Tutor Project Scheme.docx
+++ b/info/TSL Tutor Project Scheme.docx
@@ -73,6 +73,7 @@
           <w:rFonts w:ascii="Arial" w:hAnsi="Arial" w:cs="Arial"/>
           <w:sz w:val="24"/>
           <w:szCs w:val="24"/>
+          <w:lang w:val="en-US"/>
         </w:rPr>
       </w:pPr>
       <w:r>
@@ -91,19 +92,70 @@
           <w:szCs w:val="24"/>
           <w:lang w:val="en-US"/>
         </w:rPr>
-        <w:t>we need to define the first steps of the app.</w:t>
-      </w:r>
-      <w:bookmarkStart w:id="0" w:name="_GoBack"/>
-      <w:bookmarkEnd w:id="0"/>
-    </w:p>
-    <w:p>
-      <w:pPr>
-        <w:rPr>
-          <w:rFonts w:ascii="Arial" w:hAnsi="Arial" w:cs="Arial"/>
-          <w:sz w:val="24"/>
-          <w:szCs w:val="24"/>
-        </w:rPr>
-      </w:pPr>
+        <w:t xml:space="preserve">we need to define the </w:t>
+      </w:r>
+      <w:r>
+        <w:rPr>
+          <w:rFonts w:ascii="Arial" w:hAnsi="Arial" w:cs="Arial"/>
+          <w:sz w:val="24"/>
+          <w:szCs w:val="24"/>
+          <w:lang w:val="en-US"/>
+        </w:rPr>
+        <w:t>main functions of the app</w:t>
+      </w:r>
+      <w:r>
+        <w:rPr>
+          <w:rFonts w:ascii="Arial" w:hAnsi="Arial" w:cs="Arial"/>
+          <w:sz w:val="24"/>
+          <w:szCs w:val="24"/>
+          <w:lang w:val="en-US"/>
+        </w:rPr>
+        <w:t>.</w:t>
+      </w:r>
+    </w:p>
+    <w:p>
+      <w:pPr>
+        <w:pStyle w:val="Heading1"/>
+        <w:rPr>
+          <w:lang w:val="en-US"/>
+        </w:rPr>
+      </w:pPr>
+      <w:r>
+        <w:rPr>
+          <w:lang w:val="en-US"/>
+        </w:rPr>
+        <w:t>Main Functions</w:t>
+      </w:r>
+    </w:p>
+    <w:p>
+      <w:pPr>
+        <w:pStyle w:val="ListParagraph"/>
+        <w:numPr>
+          <w:ilvl w:val="0"/>
+          <w:numId w:val="1"/>
+        </w:numPr>
+        <w:rPr>
+          <w:rFonts w:ascii="Arial" w:hAnsi="Arial" w:cs="Arial"/>
+          <w:sz w:val="24"/>
+          <w:szCs w:val="24"/>
+        </w:rPr>
+      </w:pPr>
+      <w:r>
+        <w:rPr>
+          <w:rFonts w:ascii="Arial" w:hAnsi="Arial" w:cs="Arial"/>
+          <w:sz w:val="24"/>
+          <w:szCs w:val="24"/>
+        </w:rPr>
+        <w:t>Detection of the preferable language</w:t>
+      </w:r>
+      <w:r>
+        <w:rPr>
+          <w:rFonts w:ascii="Arial" w:hAnsi="Arial" w:cs="Arial"/>
+          <w:sz w:val="24"/>
+          <w:szCs w:val="24"/>
+        </w:rPr>
+        <w:t xml:space="preserve">. </w:t>
+      </w:r>
     </w:p>
     <w:p>
       <w:pPr>
@@ -122,13 +174,13 @@
           <w:lang w:eastAsia="en-GB"/>
         </w:rPr>
         <w:drawing>
-          <wp:anchor distT="0" distB="0" distL="114300" distR="114300" simplePos="0" relativeHeight="251658240" behindDoc="0" locked="0" layoutInCell="1" allowOverlap="1" wp14:anchorId="2468FF52" wp14:editId="6B17C0C8">
+          <wp:anchor distT="0" distB="0" distL="114300" distR="114300" simplePos="0" relativeHeight="251658240" behindDoc="0" locked="0" layoutInCell="1" allowOverlap="1" wp14:anchorId="28F887CF" wp14:editId="617EE757">
             <wp:simplePos x="0" y="0"/>
             <wp:positionH relativeFrom="margin">
-              <wp:posOffset>971550</wp:posOffset>
+              <wp:posOffset>934720</wp:posOffset>
             </wp:positionH>
             <wp:positionV relativeFrom="margin">
-              <wp:posOffset>2900680</wp:posOffset>
+              <wp:posOffset>3051810</wp:posOffset>
             </wp:positionV>
             <wp:extent cx="3801745" cy="2430145"/>
             <wp:effectExtent l="0" t="0" r="8255" b="8255"/>
@@ -147,7 +199,7 @@
                     </pic:cNvPicPr>
                   </pic:nvPicPr>
                   <pic:blipFill>
-                    <a:blip r:embed="rId5">
+                    <a:blip r:embed="rId6">
                       <a:extLst>
                         <a:ext uri="{28A0092B-C50C-407E-A947-70E740481C1C}">
                           <a14:useLocalDpi xmlns:a14="http://schemas.microsoft.com/office/drawing/2010/main" val="0"/>
@@ -253,18 +305,243 @@
     </w:p>
     <w:p>
       <w:pPr>
-        <w:rPr>
-          <w:rFonts w:ascii="Arial" w:hAnsi="Arial" w:cs="Arial"/>
-          <w:sz w:val="24"/>
-          <w:szCs w:val="24"/>
-          <w:lang w:val="en-US"/>
-        </w:rPr>
-      </w:pPr>
+        <w:pStyle w:val="ListParagraph"/>
+        <w:numPr>
+          <w:ilvl w:val="0"/>
+          <w:numId w:val="1"/>
+        </w:numPr>
+        <w:rPr>
+          <w:rFonts w:ascii="Arial" w:hAnsi="Arial" w:cs="Arial"/>
+          <w:sz w:val="24"/>
+          <w:szCs w:val="24"/>
+        </w:rPr>
+      </w:pPr>
+      <w:r>
+        <w:rPr>
+          <w:rFonts w:ascii="Arial" w:hAnsi="Arial" w:cs="Arial"/>
+          <w:sz w:val="24"/>
+          <w:szCs w:val="24"/>
+        </w:rPr>
+        <w:t xml:space="preserve">When user will use our app for a first time we will ask his name and we will show it </w:t>
+      </w:r>
+      <w:r>
+        <w:rPr>
+          <w:rFonts w:ascii="Arial" w:hAnsi="Arial" w:cs="Arial"/>
+          <w:sz w:val="24"/>
+          <w:szCs w:val="24"/>
+        </w:rPr>
+        <w:t>in the Turkish Sign Language. Signs will be shown consequently using JavaScript.</w:t>
+      </w:r>
+    </w:p>
+    <w:p>
+      <w:pPr>
+        <w:pStyle w:val="ListParagraph"/>
+        <w:rPr>
+          <w:rFonts w:ascii="Arial" w:hAnsi="Arial" w:cs="Arial"/>
+          <w:sz w:val="24"/>
+          <w:szCs w:val="24"/>
+        </w:rPr>
+      </w:pPr>
+      <w:r>
+        <w:rPr>
+          <w:rFonts w:ascii="Arial" w:hAnsi="Arial" w:cs="Arial"/>
+          <w:noProof/>
+          <w:sz w:val="24"/>
+          <w:szCs w:val="24"/>
+          <w:lang w:eastAsia="en-GB"/>
+        </w:rPr>
+        <w:drawing>
+          <wp:anchor distT="0" distB="0" distL="114300" distR="114300" simplePos="0" relativeHeight="251659264" behindDoc="0" locked="0" layoutInCell="1" allowOverlap="1" wp14:anchorId="2B42560F" wp14:editId="2AEC4C20">
+            <wp:simplePos x="0" y="0"/>
+            <wp:positionH relativeFrom="margin">
+              <wp:posOffset>63500</wp:posOffset>
+            </wp:positionH>
+            <wp:positionV relativeFrom="margin">
+              <wp:posOffset>6969760</wp:posOffset>
+            </wp:positionV>
+            <wp:extent cx="5725795" cy="2315210"/>
+            <wp:effectExtent l="0" t="0" r="8255" b="8890"/>
+            <wp:wrapSquare wrapText="bothSides"/>
+            <wp:docPr id="2" name="Picture 2"/>
+            <wp:cNvGraphicFramePr>
+              <a:graphicFrameLocks xmlns:a="http://schemas.openxmlformats.org/drawingml/2006/main" noChangeAspect="1"/>
+            </wp:cNvGraphicFramePr>
+            <a:graphic xmlns:a="http://schemas.openxmlformats.org/drawingml/2006/main">
+              <a:graphicData uri="http://schemas.openxmlformats.org/drawingml/2006/picture">
+                <pic:pic xmlns:pic="http://schemas.openxmlformats.org/drawingml/2006/picture">
+                  <pic:nvPicPr>
+                    <pic:cNvPr id="0" name="Picture 1"/>
+                    <pic:cNvPicPr>
+                      <a:picLocks noChangeAspect="1" noChangeArrowheads="1"/>
+                    </pic:cNvPicPr>
+                  </pic:nvPicPr>
+                  <pic:blipFill>
+                    <a:blip r:embed="rId7">
+                      <a:extLst>
+                        <a:ext uri="{28A0092B-C50C-407E-A947-70E740481C1C}">
+                          <a14:useLocalDpi xmlns:a14="http://schemas.microsoft.com/office/drawing/2010/main" val="0"/>
+                        </a:ext>
+                      </a:extLst>
+                    </a:blip>
+                    <a:srcRect/>
+                    <a:stretch>
+                      <a:fillRect/>
+                    </a:stretch>
+                  </pic:blipFill>
+                  <pic:spPr bwMode="auto">
+                    <a:xfrm>
+                      <a:off x="0" y="0"/>
+                      <a:ext cx="5725795" cy="2315210"/>
+                    </a:xfrm>
+                    <a:prstGeom prst="rect">
+                      <a:avLst/>
+                    </a:prstGeom>
+                    <a:noFill/>
+                    <a:ln>
+                      <a:noFill/>
+                    </a:ln>
+                  </pic:spPr>
+                </pic:pic>
+              </a:graphicData>
+            </a:graphic>
+          </wp:anchor>
+        </w:drawing>
+      </w:r>
+    </w:p>
+    <w:p>
+      <w:pPr>
+        <w:pStyle w:val="ListParagraph"/>
+        <w:rPr>
+          <w:rFonts w:ascii="Arial" w:hAnsi="Arial" w:cs="Arial"/>
+          <w:sz w:val="24"/>
+          <w:szCs w:val="24"/>
+        </w:rPr>
+      </w:pPr>
+    </w:p>
+    <w:p>
+      <w:pPr>
+        <w:rPr>
+          <w:rFonts w:ascii="Arial" w:hAnsi="Arial" w:cs="Arial"/>
+          <w:sz w:val="24"/>
+          <w:szCs w:val="24"/>
+          <w:lang w:val="en-US"/>
+        </w:rPr>
+      </w:pPr>
+    </w:p>
+    <w:p>
+      <w:pPr>
+        <w:pStyle w:val="ListParagraph"/>
+        <w:numPr>
+          <w:ilvl w:val="0"/>
+          <w:numId w:val="1"/>
+        </w:numPr>
+        <w:rPr>
+          <w:rFonts w:ascii="Arial" w:hAnsi="Arial" w:cs="Arial"/>
+          <w:sz w:val="24"/>
+          <w:szCs w:val="24"/>
+          <w:lang w:val="en-US"/>
+        </w:rPr>
+      </w:pPr>
+      <w:r>
+        <w:rPr>
+          <w:rFonts w:ascii="Arial" w:hAnsi="Arial" w:cs="Arial"/>
+          <w:sz w:val="24"/>
+          <w:szCs w:val="24"/>
+          <w:lang w:val="en-US"/>
+        </w:rPr>
+        <w:t xml:space="preserve">From now on user will see this page when will entering the app. (By this we mean </w:t>
+      </w:r>
+      <w:proofErr w:type="gramStart"/>
+      <w:r>
+        <w:rPr>
+          <w:rFonts w:ascii="Arial" w:hAnsi="Arial" w:cs="Arial"/>
+          <w:sz w:val="24"/>
+          <w:szCs w:val="24"/>
+          <w:lang w:val="en-US"/>
+        </w:rPr>
+        <w:t>that  he</w:t>
+      </w:r>
+      <w:proofErr w:type="gramEnd"/>
+      <w:r>
+        <w:rPr>
+          <w:rFonts w:ascii="Arial" w:hAnsi="Arial" w:cs="Arial"/>
+          <w:sz w:val="24"/>
+          <w:szCs w:val="24"/>
+          <w:lang w:val="en-US"/>
+        </w:rPr>
+        <w:t xml:space="preserve"> won’t be asked his name or language, as for UI it had to be the same one in the previous images but for convenience we didn’t add it. TSL will be replaced TID in the Turkish branch of the app)</w:t>
+      </w:r>
+    </w:p>
+    <w:p>
+      <w:r>
+        <w:rPr>
+          <w:noProof/>
+          <w:lang w:eastAsia="en-GB"/>
+        </w:rPr>
+        <w:drawing>
+          <wp:anchor distT="0" distB="0" distL="114300" distR="114300" simplePos="0" relativeHeight="251660288" behindDoc="0" locked="0" layoutInCell="1" allowOverlap="1">
+            <wp:simplePos x="914400" y="1712595"/>
+            <wp:positionH relativeFrom="margin">
+              <wp:align>center</wp:align>
+            </wp:positionH>
+            <wp:positionV relativeFrom="margin">
+              <wp:posOffset>1803219</wp:posOffset>
+            </wp:positionV>
+            <wp:extent cx="3410585" cy="4006215"/>
+            <wp:effectExtent l="0" t="0" r="0" b="0"/>
+            <wp:wrapSquare wrapText="bothSides"/>
+            <wp:docPr id="4" name="Picture 4"/>
+            <wp:cNvGraphicFramePr>
+              <a:graphicFrameLocks xmlns:a="http://schemas.openxmlformats.org/drawingml/2006/main" noChangeAspect="1"/>
+            </wp:cNvGraphicFramePr>
+            <a:graphic xmlns:a="http://schemas.openxmlformats.org/drawingml/2006/main">
+              <a:graphicData uri="http://schemas.openxmlformats.org/drawingml/2006/picture">
+                <pic:pic xmlns:pic="http://schemas.openxmlformats.org/drawingml/2006/picture">
+                  <pic:nvPicPr>
+                    <pic:cNvPr id="0" name="Picture 3"/>
+                    <pic:cNvPicPr>
+                      <a:picLocks noChangeAspect="1" noChangeArrowheads="1"/>
+                    </pic:cNvPicPr>
+                  </pic:nvPicPr>
+                  <pic:blipFill>
+                    <a:blip r:embed="rId8">
+                      <a:extLst>
+                        <a:ext uri="{28A0092B-C50C-407E-A947-70E740481C1C}">
+                          <a14:useLocalDpi xmlns:a14="http://schemas.microsoft.com/office/drawing/2010/main" val="0"/>
+                        </a:ext>
+                      </a:extLst>
+                    </a:blip>
+                    <a:srcRect/>
+                    <a:stretch>
+                      <a:fillRect/>
+                    </a:stretch>
+                  </pic:blipFill>
+                  <pic:spPr bwMode="auto">
+                    <a:xfrm>
+                      <a:off x="0" y="0"/>
+                      <a:ext cx="3410585" cy="4006215"/>
+                    </a:xfrm>
+                    <a:prstGeom prst="rect">
+                      <a:avLst/>
+                    </a:prstGeom>
+                    <a:noFill/>
+                    <a:ln>
+                      <a:noFill/>
+                    </a:ln>
+                  </pic:spPr>
+                </pic:pic>
+              </a:graphicData>
+            </a:graphic>
+          </wp:anchor>
+        </w:drawing>
+      </w:r>
     </w:p>
     <w:p/>
     <w:p/>
-    <w:p/>
-    <w:p/>
+    <w:p>
+      <w:bookmarkStart w:id="0" w:name="_GoBack"/>
+      <w:bookmarkEnd w:id="0"/>
+    </w:p>
     <w:p/>
     <w:sectPr>
       <w:pgSz w:w="11906" w:h="16838"/>
@@ -280,6 +557,100 @@
     </w:sectPr>
   </w:body>
 </w:document>
+</file>
+
+<file path=word/numbering.xml><?xml version="1.0" encoding="utf-8"?>
+<w:numbering xmlns:wpc="http://schemas.microsoft.com/office/word/2010/wordprocessingCanvas" xmlns:mc="http://schemas.openxmlformats.org/markup-compatibility/2006" xmlns:o="urn:schemas-microsoft-com:office:office" xmlns:r="http://schemas.openxmlformats.org/officeDocument/2006/relationships" xmlns:m="http://schemas.openxmlformats.org/officeDocument/2006/math" xmlns:v="urn:schemas-microsoft-com:vml" xmlns:wp14="http://schemas.microsoft.com/office/word/2010/wordprocessingDrawing" xmlns:wp="http://schemas.openxmlformats.org/drawingml/2006/wordprocessingDrawing" xmlns:w10="urn:schemas-microsoft-com:office:word" xmlns:w="http://schemas.openxmlformats.org/wordprocessingml/2006/main" xmlns:w14="http://schemas.microsoft.com/office/word/2010/wordml" xmlns:wpg="http://schemas.microsoft.com/office/word/2010/wordprocessingGroup" xmlns:wpi="http://schemas.microsoft.com/office/word/2010/wordprocessingInk" xmlns:wne="http://schemas.microsoft.com/office/word/2006/wordml" xmlns:wps="http://schemas.microsoft.com/office/word/2010/wordprocessingShape" mc:Ignorable="w14 wp14">
+  <w:abstractNum w:abstractNumId="0">
+    <w:nsid w:val="524A2FF7"/>
+    <w:multiLevelType w:val="hybridMultilevel"/>
+    <w:tmpl w:val="A5BA5828"/>
+    <w:lvl w:ilvl="0" w:tplc="0809000F">
+      <w:start w:val="1"/>
+      <w:numFmt w:val="decimal"/>
+      <w:lvlText w:val="%1."/>
+      <w:lvlJc w:val="left"/>
+      <w:pPr>
+        <w:ind w:left="720" w:hanging="360"/>
+      </w:pPr>
+    </w:lvl>
+    <w:lvl w:ilvl="1" w:tplc="08090019" w:tentative="1">
+      <w:start w:val="1"/>
+      <w:numFmt w:val="lowerLetter"/>
+      <w:lvlText w:val="%2."/>
+      <w:lvlJc w:val="left"/>
+      <w:pPr>
+        <w:ind w:left="1440" w:hanging="360"/>
+      </w:pPr>
+    </w:lvl>
+    <w:lvl w:ilvl="2" w:tplc="0809001B" w:tentative="1">
+      <w:start w:val="1"/>
+      <w:numFmt w:val="lowerRoman"/>
+      <w:lvlText w:val="%3."/>
+      <w:lvlJc w:val="right"/>
+      <w:pPr>
+        <w:ind w:left="2160" w:hanging="180"/>
+      </w:pPr>
+    </w:lvl>
+    <w:lvl w:ilvl="3" w:tplc="0809000F" w:tentative="1">
+      <w:start w:val="1"/>
+      <w:numFmt w:val="decimal"/>
+      <w:lvlText w:val="%4."/>
+      <w:lvlJc w:val="left"/>
+      <w:pPr>
+        <w:ind w:left="2880" w:hanging="360"/>
+      </w:pPr>
+    </w:lvl>
+    <w:lvl w:ilvl="4" w:tplc="08090019" w:tentative="1">
+      <w:start w:val="1"/>
+      <w:numFmt w:val="lowerLetter"/>
+      <w:lvlText w:val="%5."/>
+      <w:lvlJc w:val="left"/>
+      <w:pPr>
+        <w:ind w:left="3600" w:hanging="360"/>
+      </w:pPr>
+    </w:lvl>
+    <w:lvl w:ilvl="5" w:tplc="0809001B" w:tentative="1">
+      <w:start w:val="1"/>
+      <w:numFmt w:val="lowerRoman"/>
+      <w:lvlText w:val="%6."/>
+      <w:lvlJc w:val="right"/>
+      <w:pPr>
+        <w:ind w:left="4320" w:hanging="180"/>
+      </w:pPr>
+    </w:lvl>
+    <w:lvl w:ilvl="6" w:tplc="0809000F" w:tentative="1">
+      <w:start w:val="1"/>
+      <w:numFmt w:val="decimal"/>
+      <w:lvlText w:val="%7."/>
+      <w:lvlJc w:val="left"/>
+      <w:pPr>
+        <w:ind w:left="5040" w:hanging="360"/>
+      </w:pPr>
+    </w:lvl>
+    <w:lvl w:ilvl="7" w:tplc="08090019" w:tentative="1">
+      <w:start w:val="1"/>
+      <w:numFmt w:val="lowerLetter"/>
+      <w:lvlText w:val="%8."/>
+      <w:lvlJc w:val="left"/>
+      <w:pPr>
+        <w:ind w:left="5760" w:hanging="360"/>
+      </w:pPr>
+    </w:lvl>
+    <w:lvl w:ilvl="8" w:tplc="0809001B" w:tentative="1">
+      <w:start w:val="1"/>
+      <w:numFmt w:val="lowerRoman"/>
+      <w:lvlText w:val="%9."/>
+      <w:lvlJc w:val="right"/>
+      <w:pPr>
+        <w:ind w:left="6480" w:hanging="180"/>
+      </w:pPr>
+    </w:lvl>
+  </w:abstractNum>
+  <w:num w:numId="1">
+    <w:abstractNumId w:val="0"/>
+  </w:num>
+</w:numbering>
 </file>
 
 <file path=word/styles.xml><?xml version="1.0" encoding="utf-8"?>
@@ -442,6 +813,29 @@
     <w:name w:val="Normal"/>
     <w:qFormat/>
   </w:style>
+  <w:style w:type="paragraph" w:styleId="Heading1">
+    <w:name w:val="heading 1"/>
+    <w:basedOn w:val="Normal"/>
+    <w:next w:val="Normal"/>
+    <w:link w:val="Heading1Char"/>
+    <w:uiPriority w:val="9"/>
+    <w:qFormat/>
+    <w:rsid w:val="00AE2D2C"/>
+    <w:pPr>
+      <w:keepNext/>
+      <w:keepLines/>
+      <w:spacing w:before="480" w:after="0"/>
+      <w:outlineLvl w:val="0"/>
+    </w:pPr>
+    <w:rPr>
+      <w:rFonts w:asciiTheme="majorHAnsi" w:eastAsiaTheme="majorEastAsia" w:hAnsiTheme="majorHAnsi" w:cstheme="majorBidi"/>
+      <w:b/>
+      <w:bCs/>
+      <w:color w:val="365F91" w:themeColor="accent1" w:themeShade="BF"/>
+      <w:sz w:val="28"/>
+      <w:szCs w:val="28"/>
+    </w:rPr>
+  </w:style>
   <w:style w:type="character" w:default="1" w:styleId="DefaultParagraphFont">
     <w:name w:val="Default Paragraph Font"/>
     <w:uiPriority w:val="1"/>
@@ -536,6 +930,32 @@
       <w:rFonts w:ascii="Tahoma" w:hAnsi="Tahoma" w:cs="Tahoma"/>
       <w:sz w:val="16"/>
       <w:szCs w:val="16"/>
+    </w:rPr>
+  </w:style>
+  <w:style w:type="paragraph" w:styleId="ListParagraph">
+    <w:name w:val="List Paragraph"/>
+    <w:basedOn w:val="Normal"/>
+    <w:uiPriority w:val="34"/>
+    <w:qFormat/>
+    <w:rsid w:val="00E9406A"/>
+    <w:pPr>
+      <w:ind w:left="720"/>
+      <w:contextualSpacing/>
+    </w:pPr>
+  </w:style>
+  <w:style w:type="character" w:customStyle="1" w:styleId="Heading1Char">
+    <w:name w:val="Heading 1 Char"/>
+    <w:basedOn w:val="DefaultParagraphFont"/>
+    <w:link w:val="Heading1"/>
+    <w:uiPriority w:val="9"/>
+    <w:rsid w:val="00AE2D2C"/>
+    <w:rPr>
+      <w:rFonts w:asciiTheme="majorHAnsi" w:eastAsiaTheme="majorEastAsia" w:hAnsiTheme="majorHAnsi" w:cstheme="majorBidi"/>
+      <w:b/>
+      <w:bCs/>
+      <w:color w:val="365F91" w:themeColor="accent1" w:themeShade="BF"/>
+      <w:sz w:val="28"/>
+      <w:szCs w:val="28"/>
     </w:rPr>
   </w:style>
 </w:styles>
@@ -701,6 +1121,29 @@
     <w:name w:val="Normal"/>
     <w:qFormat/>
   </w:style>
+  <w:style w:type="paragraph" w:styleId="Heading1">
+    <w:name w:val="heading 1"/>
+    <w:basedOn w:val="Normal"/>
+    <w:next w:val="Normal"/>
+    <w:link w:val="Heading1Char"/>
+    <w:uiPriority w:val="9"/>
+    <w:qFormat/>
+    <w:rsid w:val="00AE2D2C"/>
+    <w:pPr>
+      <w:keepNext/>
+      <w:keepLines/>
+      <w:spacing w:before="480" w:after="0"/>
+      <w:outlineLvl w:val="0"/>
+    </w:pPr>
+    <w:rPr>
+      <w:rFonts w:asciiTheme="majorHAnsi" w:eastAsiaTheme="majorEastAsia" w:hAnsiTheme="majorHAnsi" w:cstheme="majorBidi"/>
+      <w:b/>
+      <w:bCs/>
+      <w:color w:val="365F91" w:themeColor="accent1" w:themeShade="BF"/>
+      <w:sz w:val="28"/>
+      <w:szCs w:val="28"/>
+    </w:rPr>
+  </w:style>
   <w:style w:type="character" w:default="1" w:styleId="DefaultParagraphFont">
     <w:name w:val="Default Paragraph Font"/>
     <w:uiPriority w:val="1"/>
@@ -795,6 +1238,32 @@
       <w:rFonts w:ascii="Tahoma" w:hAnsi="Tahoma" w:cs="Tahoma"/>
       <w:sz w:val="16"/>
       <w:szCs w:val="16"/>
+    </w:rPr>
+  </w:style>
+  <w:style w:type="paragraph" w:styleId="ListParagraph">
+    <w:name w:val="List Paragraph"/>
+    <w:basedOn w:val="Normal"/>
+    <w:uiPriority w:val="34"/>
+    <w:qFormat/>
+    <w:rsid w:val="00E9406A"/>
+    <w:pPr>
+      <w:ind w:left="720"/>
+      <w:contextualSpacing/>
+    </w:pPr>
+  </w:style>
+  <w:style w:type="character" w:customStyle="1" w:styleId="Heading1Char">
+    <w:name w:val="Heading 1 Char"/>
+    <w:basedOn w:val="DefaultParagraphFont"/>
+    <w:link w:val="Heading1"/>
+    <w:uiPriority w:val="9"/>
+    <w:rsid w:val="00AE2D2C"/>
+    <w:rPr>
+      <w:rFonts w:asciiTheme="majorHAnsi" w:eastAsiaTheme="majorEastAsia" w:hAnsiTheme="majorHAnsi" w:cstheme="majorBidi"/>
+      <w:b/>
+      <w:bCs/>
+      <w:color w:val="365F91" w:themeColor="accent1" w:themeShade="BF"/>
+      <w:sz w:val="28"/>
+      <w:szCs w:val="28"/>
     </w:rPr>
   </w:style>
 </w:styles>

</xml_diff>